<commit_message>
Adição de informação sobre uso das ferramentas
Adição de informação sobre uso das ferramentas
</commit_message>
<xml_diff>
--- a/DocumentosEngenharia/LISTA DE SOFTWARES DE APOIO À ENGENHARIA DE SOFTWARE.docx
+++ b/DocumentosEngenharia/LISTA DE SOFTWARES DE APOIO À ENGENHARIA DE SOFTWARE.docx
@@ -26,7 +26,7 @@
       <w:pPr>
         <w:pStyle w:val="PargrafodaLista"/>
       </w:pPr>
-      <w:hyperlink r:id="rId5" w:history="1">
+      <w:hyperlink r:id="rId8" w:history="1">
         <w:r>
           <w:rPr>
             <w:rStyle w:val="Hyperlink"/>
@@ -76,7 +76,7 @@
       <w:pPr>
         <w:ind w:firstLine="708"/>
       </w:pPr>
-      <w:hyperlink r:id="rId6" w:history="1">
+      <w:hyperlink r:id="rId9" w:history="1">
         <w:r>
           <w:rPr>
             <w:rStyle w:val="Hyperlink"/>
@@ -101,7 +101,7 @@
       <w:pPr>
         <w:ind w:firstLine="708"/>
       </w:pPr>
-      <w:hyperlink r:id="rId7" w:history="1">
+      <w:hyperlink r:id="rId10" w:history="1">
         <w:r>
           <w:rPr>
             <w:rStyle w:val="Hyperlink"/>
@@ -126,7 +126,7 @@
       <w:pPr>
         <w:ind w:firstLine="708"/>
       </w:pPr>
-      <w:hyperlink r:id="rId8" w:history="1">
+      <w:hyperlink r:id="rId11" w:history="1">
         <w:r>
           <w:rPr>
             <w:rStyle w:val="Hyperlink"/>
@@ -151,7 +151,7 @@
       <w:pPr>
         <w:pStyle w:val="PargrafodaLista"/>
       </w:pPr>
-      <w:hyperlink r:id="rId9" w:history="1">
+      <w:hyperlink r:id="rId12" w:history="1">
         <w:r>
           <w:rPr>
             <w:rStyle w:val="Hyperlink"/>
@@ -181,7 +181,7 @@
       <w:pPr>
         <w:pStyle w:val="PargrafodaLista"/>
       </w:pPr>
-      <w:hyperlink r:id="rId10" w:history="1">
+      <w:hyperlink r:id="rId13" w:history="1">
         <w:r>
           <w:rPr>
             <w:rStyle w:val="Hyperlink"/>
@@ -202,7 +202,7 @@
       <w:pPr>
         <w:pStyle w:val="PargrafodaLista"/>
       </w:pPr>
-      <w:hyperlink r:id="rId11" w:history="1">
+      <w:hyperlink r:id="rId14" w:history="1">
         <w:r>
           <w:rPr>
             <w:rStyle w:val="Hyperlink"/>
@@ -232,7 +232,7 @@
       <w:pPr>
         <w:ind w:firstLine="708"/>
       </w:pPr>
-      <w:hyperlink r:id="rId12" w:history="1">
+      <w:hyperlink r:id="rId15" w:history="1">
         <w:r>
           <w:rPr>
             <w:rStyle w:val="Hyperlink"/>
@@ -245,7 +245,7 @@
       <w:pPr>
         <w:ind w:firstLine="708"/>
       </w:pPr>
-      <w:hyperlink r:id="rId13" w:history="1">
+      <w:hyperlink r:id="rId16" w:history="1">
         <w:r>
           <w:rPr>
             <w:rStyle w:val="Hyperlink"/>
@@ -273,7 +273,14 @@
         <w:ind w:firstLine="708"/>
       </w:pPr>
     </w:p>
-    <w:p/>
+    <w:p>
+      <w:r>
+        <w:t>Esses softwares serão usados n</w:t>
+      </w:r>
+      <w:r>
+        <w:t>o projeto de SI de Gestão de Estacionamento.</w:t>
+      </w:r>
+    </w:p>
     <w:sectPr>
       <w:pgSz w:w="11906" w:h="16838"/>
       <w:pgMar w:top="1417" w:right="1701" w:bottom="1417" w:left="1701" w:header="708" w:footer="708" w:gutter="0"/>
@@ -504,6 +511,7 @@
     <w:lsdException w:name="HTML Sample" w:semiHidden="1" w:unhideWhenUsed="1"/>
     <w:lsdException w:name="HTML Typewriter" w:semiHidden="1" w:unhideWhenUsed="1"/>
     <w:lsdException w:name="HTML Variable" w:semiHidden="1" w:unhideWhenUsed="1"/>
+    <w:lsdException w:name="Normal Table" w:semiHidden="1" w:unhideWhenUsed="1"/>
     <w:lsdException w:name="annotation subject" w:semiHidden="1" w:unhideWhenUsed="1"/>
     <w:lsdException w:name="No List" w:semiHidden="1" w:unhideWhenUsed="1"/>
     <w:lsdException w:name="Outline List 1" w:semiHidden="1" w:unhideWhenUsed="1"/>
@@ -550,8 +558,10 @@
     <w:lsdException w:name="Table Subtle 2" w:semiHidden="1" w:unhideWhenUsed="1"/>
     <w:lsdException w:name="Table Web 1" w:semiHidden="1" w:unhideWhenUsed="1"/>
     <w:lsdException w:name="Table Web 2" w:semiHidden="1" w:unhideWhenUsed="1"/>
+    <w:lsdException w:name="Table Web 3" w:semiHidden="1" w:unhideWhenUsed="1"/>
     <w:lsdException w:name="Balloon Text" w:semiHidden="1" w:unhideWhenUsed="1"/>
     <w:lsdException w:name="Table Grid" w:uiPriority="39"/>
+    <w:lsdException w:name="Table Theme" w:semiHidden="1" w:unhideWhenUsed="1"/>
     <w:lsdException w:name="Placeholder Text" w:semiHidden="1"/>
     <w:lsdException w:name="No Spacing" w:uiPriority="1" w:qFormat="1"/>
     <w:lsdException w:name="Light Shading" w:uiPriority="60"/>
@@ -1137,6 +1147,21 @@
 </file>
 
 <file path=customXml/item1.xml><?xml version="1.0" encoding="utf-8"?>
+<?mso-contentType ?>
+<FormTemplates xmlns="http://schemas.microsoft.com/sharepoint/v3/contenttype/forms">
+  <Display>DocumentLibraryForm</Display>
+  <Edit>DocumentLibraryForm</Edit>
+  <New>DocumentLibraryForm</New>
+</FormTemplates>
+</file>
+
+<file path=customXml/item2.xml><?xml version="1.0" encoding="utf-8"?>
+<p:properties xmlns:p="http://schemas.microsoft.com/office/2006/metadata/properties" xmlns:xsi="http://www.w3.org/2001/XMLSchema-instance" xmlns:pc="http://schemas.microsoft.com/office/infopath/2007/PartnerControls">
+  <documentManagement/>
+</p:properties>
+</file>
+
+<file path=customXml/item3.xml><?xml version="1.0" encoding="utf-8"?>
 <ct:contentTypeSchema xmlns:ct="http://schemas.microsoft.com/office/2006/metadata/contentType" xmlns:ma="http://schemas.microsoft.com/office/2006/metadata/properties/metaAttributes" ct:_="" ma:_="" ma:contentTypeName="Documento" ma:contentTypeID="0x01010050BD0005AFC9664893A9CC4424F40713" ma:contentTypeVersion="2" ma:contentTypeDescription="Crie um novo documento." ma:contentTypeScope="" ma:versionID="21d0d09e679cce6ef6995d2df8d1a03c">
   <xsd:schema xmlns:xsd="http://www.w3.org/2001/XMLSchema" xmlns:xs="http://www.w3.org/2001/XMLSchema" xmlns:p="http://schemas.microsoft.com/office/2006/metadata/properties" xmlns:ns2="c1da97ad-02fe-4b5a-8bbb-dedcb0dc29e4" targetNamespace="http://schemas.microsoft.com/office/2006/metadata/properties" ma:root="true" ma:fieldsID="96ba1f2022d66ffcb6175f427203e70d" ns2:_="">
     <xsd:import namespace="c1da97ad-02fe-4b5a-8bbb-dedcb0dc29e4"/>
@@ -1268,29 +1293,37 @@
 </ct:contentTypeSchema>
 </file>
 
-<file path=customXml/item2.xml><?xml version="1.0" encoding="utf-8"?>
-<?mso-contentType ?>
-<FormTemplates xmlns="http://schemas.microsoft.com/sharepoint/v3/contenttype/forms">
-  <Display>DocumentLibraryForm</Display>
-  <Edit>DocumentLibraryForm</Edit>
-  <New>DocumentLibraryForm</New>
-</FormTemplates>
-</file>
-
-<file path=customXml/item3.xml><?xml version="1.0" encoding="utf-8"?>
-<p:properties xmlns:p="http://schemas.microsoft.com/office/2006/metadata/properties" xmlns:xsi="http://www.w3.org/2001/XMLSchema-instance" xmlns:pc="http://schemas.microsoft.com/office/infopath/2007/PartnerControls">
-  <documentManagement/>
-</p:properties>
-</file>
-
 <file path=customXml/itemProps1.xml><?xml version="1.0" encoding="utf-8"?>
-<ds:datastoreItem xmlns:ds="http://schemas.openxmlformats.org/officeDocument/2006/customXml" ds:itemID="{F049EBE0-1646-4126-8867-6BF938B870E8}"/>
+<ds:datastoreItem xmlns:ds="http://schemas.openxmlformats.org/officeDocument/2006/customXml" ds:itemID="{75C88B44-3CC1-4224-8CF3-5C347562D5A0}">
+  <ds:schemaRefs>
+    <ds:schemaRef ds:uri="http://schemas.microsoft.com/sharepoint/v3/contenttype/forms"/>
+  </ds:schemaRefs>
+</ds:datastoreItem>
 </file>
 
 <file path=customXml/itemProps2.xml><?xml version="1.0" encoding="utf-8"?>
-<ds:datastoreItem xmlns:ds="http://schemas.openxmlformats.org/officeDocument/2006/customXml" ds:itemID="{75C88B44-3CC1-4224-8CF3-5C347562D5A0}"/>
+<ds:datastoreItem xmlns:ds="http://schemas.openxmlformats.org/officeDocument/2006/customXml" ds:itemID="{4D367656-FC41-4947-A11E-BC78BC949AE4}">
+  <ds:schemaRefs>
+    <ds:schemaRef ds:uri="http://schemas.microsoft.com/office/2006/metadata/properties"/>
+    <ds:schemaRef ds:uri="http://schemas.microsoft.com/office/infopath/2007/PartnerControls"/>
+  </ds:schemaRefs>
+</ds:datastoreItem>
 </file>
 
 <file path=customXml/itemProps3.xml><?xml version="1.0" encoding="utf-8"?>
-<ds:datastoreItem xmlns:ds="http://schemas.openxmlformats.org/officeDocument/2006/customXml" ds:itemID="{4D367656-FC41-4947-A11E-BC78BC949AE4}"/>
+<ds:datastoreItem xmlns:ds="http://schemas.openxmlformats.org/officeDocument/2006/customXml" ds:itemID="{F049EBE0-1646-4126-8867-6BF938B870E8}">
+  <ds:schemaRefs>
+    <ds:schemaRef ds:uri="http://schemas.microsoft.com/office/2006/metadata/contentType"/>
+    <ds:schemaRef ds:uri="http://schemas.microsoft.com/office/2006/metadata/properties/metaAttributes"/>
+    <ds:schemaRef ds:uri="http://www.w3.org/2001/XMLSchema"/>
+    <ds:schemaRef ds:uri="http://schemas.microsoft.com/office/2006/metadata/properties"/>
+    <ds:schemaRef ds:uri="c1da97ad-02fe-4b5a-8bbb-dedcb0dc29e4"/>
+    <ds:schemaRef ds:uri="http://schemas.microsoft.com/office/2006/documentManagement/types"/>
+    <ds:schemaRef ds:uri="http://schemas.microsoft.com/office/infopath/2007/PartnerControls"/>
+    <ds:schemaRef ds:uri="http://schemas.openxmlformats.org/package/2006/metadata/core-properties"/>
+    <ds:schemaRef ds:uri="http://purl.org/dc/elements/1.1/"/>
+    <ds:schemaRef ds:uri="http://purl.org/dc/terms/"/>
+    <ds:schemaRef ds:uri="http://schemas.microsoft.com/internal/obd"/>
+  </ds:schemaRefs>
+</ds:datastoreItem>
 </file>
</xml_diff>

<commit_message>
Alteração de instruções em documentos
</commit_message>
<xml_diff>
--- a/DocumentosEngenharia/LISTA DE SOFTWARES DE APOIO À ENGENHARIA DE SOFTWARE.docx
+++ b/DocumentosEngenharia/LISTA DE SOFTWARES DE APOIO À ENGENHARIA DE SOFTWARE.docx
@@ -278,7 +278,12 @@
         <w:t>Esses softwares serão usados n</w:t>
       </w:r>
       <w:r>
-        <w:t>o projeto de SI de Gestão de Estacionamento.</w:t>
+        <w:t>o projeto de SI de Gestão de Estacionamento</w:t>
+      </w:r>
+    </w:p>
+    <w:p>
+      <w:r>
+        <w:t>Instale todos os softwares imediatamente!</w:t>
       </w:r>
     </w:p>
     <w:sectPr>
@@ -1147,18 +1152,18 @@
 </file>
 
 <file path=customXml/item1.xml><?xml version="1.0" encoding="utf-8"?>
+<p:properties xmlns:p="http://schemas.microsoft.com/office/2006/metadata/properties" xmlns:xsi="http://www.w3.org/2001/XMLSchema-instance" xmlns:pc="http://schemas.microsoft.com/office/infopath/2007/PartnerControls">
+  <documentManagement/>
+</p:properties>
+</file>
+
+<file path=customXml/item2.xml><?xml version="1.0" encoding="utf-8"?>
 <?mso-contentType ?>
 <FormTemplates xmlns="http://schemas.microsoft.com/sharepoint/v3/contenttype/forms">
   <Display>DocumentLibraryForm</Display>
   <Edit>DocumentLibraryForm</Edit>
   <New>DocumentLibraryForm</New>
 </FormTemplates>
-</file>
-
-<file path=customXml/item2.xml><?xml version="1.0" encoding="utf-8"?>
-<p:properties xmlns:p="http://schemas.microsoft.com/office/2006/metadata/properties" xmlns:xsi="http://www.w3.org/2001/XMLSchema-instance" xmlns:pc="http://schemas.microsoft.com/office/infopath/2007/PartnerControls">
-  <documentManagement/>
-</p:properties>
 </file>
 
 <file path=customXml/item3.xml><?xml version="1.0" encoding="utf-8"?>
@@ -1294,18 +1299,18 @@
 </file>
 
 <file path=customXml/itemProps1.xml><?xml version="1.0" encoding="utf-8"?>
-<ds:datastoreItem xmlns:ds="http://schemas.openxmlformats.org/officeDocument/2006/customXml" ds:itemID="{75C88B44-3CC1-4224-8CF3-5C347562D5A0}">
+<ds:datastoreItem xmlns:ds="http://schemas.openxmlformats.org/officeDocument/2006/customXml" ds:itemID="{4D367656-FC41-4947-A11E-BC78BC949AE4}">
   <ds:schemaRefs>
-    <ds:schemaRef ds:uri="http://schemas.microsoft.com/sharepoint/v3/contenttype/forms"/>
+    <ds:schemaRef ds:uri="http://schemas.microsoft.com/office/2006/metadata/properties"/>
+    <ds:schemaRef ds:uri="http://schemas.microsoft.com/office/infopath/2007/PartnerControls"/>
   </ds:schemaRefs>
 </ds:datastoreItem>
 </file>
 
 <file path=customXml/itemProps2.xml><?xml version="1.0" encoding="utf-8"?>
-<ds:datastoreItem xmlns:ds="http://schemas.openxmlformats.org/officeDocument/2006/customXml" ds:itemID="{4D367656-FC41-4947-A11E-BC78BC949AE4}">
+<ds:datastoreItem xmlns:ds="http://schemas.openxmlformats.org/officeDocument/2006/customXml" ds:itemID="{75C88B44-3CC1-4224-8CF3-5C347562D5A0}">
   <ds:schemaRefs>
-    <ds:schemaRef ds:uri="http://schemas.microsoft.com/office/2006/metadata/properties"/>
-    <ds:schemaRef ds:uri="http://schemas.microsoft.com/office/infopath/2007/PartnerControls"/>
+    <ds:schemaRef ds:uri="http://schemas.microsoft.com/sharepoint/v3/contenttype/forms"/>
   </ds:schemaRefs>
 </ds:datastoreItem>
 </file>

</xml_diff>